<commit_message>
Elkészített beadandó dokumentációja és automatája
Elkészített beadandó dokumentációja és automatája
</commit_message>
<xml_diff>
--- a/Beadando/QTHHWZ_Formalis_modszerek.docx
+++ b/Beadando/QTHHWZ_Formalis_modszerek.docx
@@ -3,8 +3,1470 @@
 <w:document xmlns:wpc="http://schemas.microsoft.com/office/word/2010/wordprocessingCanvas" xmlns:cx="http://schemas.microsoft.com/office/drawing/2014/chartex" xmlns:cx1="http://schemas.microsoft.com/office/drawing/2015/9/8/chartex" xmlns:cx2="http://schemas.microsoft.com/office/drawing/2015/10/21/chartex" xmlns:cx3="http://schemas.microsoft.com/office/drawing/2016/5/9/chartex" xmlns:cx4="http://schemas.microsoft.com/office/drawing/2016/5/10/chartex" xmlns:cx5="http://schemas.microsoft.com/office/drawing/2016/5/11/chartex" xmlns:cx6="http://schemas.microsoft.com/office/drawing/2016/5/12/chartex" xmlns:cx7="http://schemas.microsoft.com/office/drawing/2016/5/13/chartex" xmlns:cx8="http://schemas.microsoft.com/office/drawing/2016/5/14/chartex" xmlns:mc="http://schemas.openxmlformats.org/markup-compatibility/2006" xmlns:aink="http://schemas.microsoft.com/office/drawing/2016/ink" xmlns:am3d="http://schemas.microsoft.com/office/drawing/2017/model3d" xmlns:o="urn:schemas-microsoft-com:office:office" xmlns:r="http://schemas.openxmlformats.org/officeDocument/2006/relationships" xmlns:m="http://schemas.openxmlformats.org/officeDocument/2006/math" xmlns:v="urn:schemas-microsoft-com:vml" xmlns:wp14="http://schemas.microsoft.com/office/word/2010/wordprocessingDrawing" xmlns:wp="http://schemas.openxmlformats.org/drawingml/2006/wordprocessingDrawing" xmlns:w10="urn:schemas-microsoft-com:office:word" xmlns:w="http://schemas.openxmlformats.org/wordprocessingml/2006/main" xmlns:w14="http://schemas.microsoft.com/office/word/2010/wordml" xmlns:w15="http://schemas.microsoft.com/office/word/2012/wordml" xmlns:w16se="http://schemas.microsoft.com/office/word/2015/wordml/symex" xmlns:wpg="http://schemas.microsoft.com/office/word/2010/wordprocessingGroup" xmlns:wpi="http://schemas.microsoft.com/office/word/2010/wordprocessingInk" xmlns:wne="http://schemas.microsoft.com/office/word/2006/wordml" xmlns:wps="http://schemas.microsoft.com/office/word/2010/wordprocessingShape" mc:Ignorable="w14 w15 w16se wp14">
   <w:body>
     <w:p>
-      <w:bookmarkStart w:id="0" w:name="_GoBack"/>
+      <w:pPr>
+        <w:spacing w:before="3600" w:after="1200"/>
+        <w:jc w:val="center"/>
+        <w:rPr>
+          <w:rFonts w:ascii="Arial" w:hAnsi="Arial" w:cs="Arial"/>
+          <w:b/>
+          <w:sz w:val="52"/>
+        </w:rPr>
+      </w:pPr>
+      <w:r>
+        <w:rPr>
+          <w:rFonts w:ascii="Arial" w:hAnsi="Arial" w:cs="Arial"/>
+          <w:b/>
+          <w:sz w:val="52"/>
+        </w:rPr>
+        <w:t>Formális módszerek</w:t>
+      </w:r>
+    </w:p>
+    <w:p>
+      <w:pPr>
+        <w:spacing w:before="480" w:after="480"/>
+        <w:jc w:val="center"/>
+        <w:rPr>
+          <w:rFonts w:ascii="Arial" w:hAnsi="Arial" w:cs="Arial"/>
+          <w:b/>
+          <w:sz w:val="44"/>
+        </w:rPr>
+      </w:pPr>
+      <w:r>
+        <w:rPr>
+          <w:rFonts w:ascii="Arial" w:hAnsi="Arial" w:cs="Arial"/>
+          <w:b/>
+          <w:sz w:val="44"/>
+        </w:rPr>
+        <w:t>Webshopban történő vásárlás folyamatának szemléltetése UPPAAL-ban</w:t>
+      </w:r>
+    </w:p>
+    <w:p>
+      <w:pPr>
+        <w:jc w:val="center"/>
+        <w:rPr>
+          <w:rFonts w:ascii="Arial" w:hAnsi="Arial" w:cs="Arial"/>
+          <w:b/>
+          <w:sz w:val="32"/>
+        </w:rPr>
+      </w:pPr>
+      <w:r>
+        <w:rPr>
+          <w:rFonts w:ascii="Arial" w:hAnsi="Arial" w:cs="Arial"/>
+          <w:b/>
+          <w:sz w:val="32"/>
+        </w:rPr>
+        <w:t>Turcsa Zoltán</w:t>
+      </w:r>
+    </w:p>
+    <w:p>
+      <w:pPr>
+        <w:jc w:val="center"/>
+        <w:rPr>
+          <w:rFonts w:ascii="Arial" w:hAnsi="Arial" w:cs="Arial"/>
+          <w:b/>
+          <w:sz w:val="32"/>
+        </w:rPr>
+      </w:pPr>
+      <w:r>
+        <w:rPr>
+          <w:rFonts w:ascii="Arial" w:hAnsi="Arial" w:cs="Arial"/>
+          <w:b/>
+          <w:sz w:val="32"/>
+        </w:rPr>
+        <w:t>QTHHWZ</w:t>
+      </w:r>
+    </w:p>
+    <w:p>
+      <w:pPr>
+        <w:jc w:val="left"/>
+        <w:rPr>
+          <w:rFonts w:ascii="Arial" w:hAnsi="Arial" w:cs="Arial"/>
+          <w:b/>
+          <w:sz w:val="32"/>
+        </w:rPr>
+      </w:pPr>
+      <w:r>
+        <w:rPr>
+          <w:rFonts w:ascii="Arial" w:hAnsi="Arial" w:cs="Arial"/>
+          <w:b/>
+          <w:sz w:val="32"/>
+        </w:rPr>
+        <w:br w:type="page"/>
+      </w:r>
+    </w:p>
+    <w:sdt>
+      <w:sdtPr>
+        <w:id w:val="-289053846"/>
+        <w:docPartObj>
+          <w:docPartGallery w:val="Table of Contents"/>
+          <w:docPartUnique/>
+        </w:docPartObj>
+      </w:sdtPr>
+      <w:sdtEndPr>
+        <w:rPr>
+          <w:rFonts w:ascii="Times New Roman" w:eastAsiaTheme="minorHAnsi" w:hAnsi="Times New Roman" w:cstheme="minorBidi"/>
+          <w:b/>
+          <w:bCs/>
+          <w:color w:val="auto"/>
+          <w:sz w:val="24"/>
+          <w:szCs w:val="22"/>
+          <w:lang w:eastAsia="en-US"/>
+        </w:rPr>
+      </w:sdtEndPr>
+      <w:sdtContent>
+        <w:p>
+          <w:pPr>
+            <w:pStyle w:val="Tartalomjegyzkcmsora"/>
+          </w:pPr>
+          <w:r>
+            <w:t>Tartalom</w:t>
+          </w:r>
+        </w:p>
+        <w:p>
+          <w:pPr>
+            <w:pStyle w:val="TJ1"/>
+            <w:tabs>
+              <w:tab w:val="right" w:leader="dot" w:pos="9062"/>
+            </w:tabs>
+            <w:rPr>
+              <w:rFonts w:asciiTheme="minorHAnsi" w:eastAsiaTheme="minorEastAsia" w:hAnsiTheme="minorHAnsi"/>
+              <w:noProof/>
+              <w:sz w:val="22"/>
+              <w:lang w:eastAsia="hu-HU"/>
+            </w:rPr>
+          </w:pPr>
+          <w:r>
+            <w:fldChar w:fldCharType="begin"/>
+          </w:r>
+          <w:r>
+            <w:instrText xml:space="preserve"> TOC \o "1-3" \h \z \u </w:instrText>
+          </w:r>
+          <w:r>
+            <w:fldChar w:fldCharType="separate"/>
+          </w:r>
+          <w:hyperlink w:anchor="_Toc503294033" w:history="1">
+            <w:r>
+              <w:rPr>
+                <w:rStyle w:val="Hiperhivatkozs"/>
+                <w:noProof/>
+              </w:rPr>
+              <w:t>A feladat rövid bemutatása</w:t>
+            </w:r>
+            <w:r>
+              <w:rPr>
+                <w:noProof/>
+                <w:webHidden/>
+              </w:rPr>
+              <w:tab/>
+            </w:r>
+            <w:r>
+              <w:rPr>
+                <w:noProof/>
+                <w:webHidden/>
+              </w:rPr>
+              <w:fldChar w:fldCharType="begin"/>
+            </w:r>
+            <w:r>
+              <w:rPr>
+                <w:noProof/>
+                <w:webHidden/>
+              </w:rPr>
+              <w:instrText xml:space="preserve"> PAGEREF _Toc503294033 \h </w:instrText>
+            </w:r>
+            <w:r>
+              <w:rPr>
+                <w:noProof/>
+                <w:webHidden/>
+              </w:rPr>
+            </w:r>
+            <w:r>
+              <w:rPr>
+                <w:noProof/>
+                <w:webHidden/>
+              </w:rPr>
+              <w:fldChar w:fldCharType="separate"/>
+            </w:r>
+            <w:r>
+              <w:rPr>
+                <w:noProof/>
+                <w:webHidden/>
+              </w:rPr>
+              <w:t>3</w:t>
+            </w:r>
+            <w:r>
+              <w:rPr>
+                <w:noProof/>
+                <w:webHidden/>
+              </w:rPr>
+              <w:fldChar w:fldCharType="end"/>
+            </w:r>
+          </w:hyperlink>
+        </w:p>
+        <w:p>
+          <w:pPr>
+            <w:pStyle w:val="TJ1"/>
+            <w:tabs>
+              <w:tab w:val="right" w:leader="dot" w:pos="9062"/>
+            </w:tabs>
+            <w:rPr>
+              <w:rFonts w:asciiTheme="minorHAnsi" w:eastAsiaTheme="minorEastAsia" w:hAnsiTheme="minorHAnsi"/>
+              <w:noProof/>
+              <w:sz w:val="22"/>
+              <w:lang w:eastAsia="hu-HU"/>
+            </w:rPr>
+          </w:pPr>
+          <w:hyperlink w:anchor="_Toc503294034" w:history="1">
+            <w:r>
+              <w:rPr>
+                <w:rStyle w:val="Hiperhivatkozs"/>
+                <w:noProof/>
+              </w:rPr>
+              <w:t>Az automata template-jei</w:t>
+            </w:r>
+            <w:r>
+              <w:rPr>
+                <w:noProof/>
+                <w:webHidden/>
+              </w:rPr>
+              <w:tab/>
+            </w:r>
+            <w:r>
+              <w:rPr>
+                <w:noProof/>
+                <w:webHidden/>
+              </w:rPr>
+              <w:fldChar w:fldCharType="begin"/>
+            </w:r>
+            <w:r>
+              <w:rPr>
+                <w:noProof/>
+                <w:webHidden/>
+              </w:rPr>
+              <w:instrText xml:space="preserve"> PAGEREF _Toc503294034 \h </w:instrText>
+            </w:r>
+            <w:r>
+              <w:rPr>
+                <w:noProof/>
+                <w:webHidden/>
+              </w:rPr>
+            </w:r>
+            <w:r>
+              <w:rPr>
+                <w:noProof/>
+                <w:webHidden/>
+              </w:rPr>
+              <w:fldChar w:fldCharType="separate"/>
+            </w:r>
+            <w:r>
+              <w:rPr>
+                <w:noProof/>
+                <w:webHidden/>
+              </w:rPr>
+              <w:t>3</w:t>
+            </w:r>
+            <w:r>
+              <w:rPr>
+                <w:noProof/>
+                <w:webHidden/>
+              </w:rPr>
+              <w:fldChar w:fldCharType="end"/>
+            </w:r>
+          </w:hyperlink>
+        </w:p>
+        <w:p>
+          <w:pPr>
+            <w:pStyle w:val="TJ2"/>
+            <w:tabs>
+              <w:tab w:val="right" w:leader="dot" w:pos="9062"/>
+            </w:tabs>
+            <w:rPr>
+              <w:rFonts w:asciiTheme="minorHAnsi" w:eastAsiaTheme="minorEastAsia" w:hAnsiTheme="minorHAnsi"/>
+              <w:noProof/>
+              <w:sz w:val="22"/>
+              <w:lang w:eastAsia="hu-HU"/>
+            </w:rPr>
+          </w:pPr>
+          <w:hyperlink w:anchor="_Toc503294035" w:history="1">
+            <w:r>
+              <w:rPr>
+                <w:rStyle w:val="Hiperhivatkozs"/>
+                <w:noProof/>
+              </w:rPr>
+              <w:t>Vásárló template</w:t>
+            </w:r>
+            <w:r>
+              <w:rPr>
+                <w:noProof/>
+                <w:webHidden/>
+              </w:rPr>
+              <w:tab/>
+            </w:r>
+            <w:r>
+              <w:rPr>
+                <w:noProof/>
+                <w:webHidden/>
+              </w:rPr>
+              <w:fldChar w:fldCharType="begin"/>
+            </w:r>
+            <w:r>
+              <w:rPr>
+                <w:noProof/>
+                <w:webHidden/>
+              </w:rPr>
+              <w:instrText xml:space="preserve"> PAGEREF _Toc503294035 \h </w:instrText>
+            </w:r>
+            <w:r>
+              <w:rPr>
+                <w:noProof/>
+                <w:webHidden/>
+              </w:rPr>
+            </w:r>
+            <w:r>
+              <w:rPr>
+                <w:noProof/>
+                <w:webHidden/>
+              </w:rPr>
+              <w:fldChar w:fldCharType="separate"/>
+            </w:r>
+            <w:r>
+              <w:rPr>
+                <w:noProof/>
+                <w:webHidden/>
+              </w:rPr>
+              <w:t>3</w:t>
+            </w:r>
+            <w:r>
+              <w:rPr>
+                <w:noProof/>
+                <w:webHidden/>
+              </w:rPr>
+              <w:fldChar w:fldCharType="end"/>
+            </w:r>
+          </w:hyperlink>
+        </w:p>
+        <w:p>
+          <w:pPr>
+            <w:pStyle w:val="TJ2"/>
+            <w:tabs>
+              <w:tab w:val="right" w:leader="dot" w:pos="9062"/>
+            </w:tabs>
+            <w:rPr>
+              <w:rFonts w:asciiTheme="minorHAnsi" w:eastAsiaTheme="minorEastAsia" w:hAnsiTheme="minorHAnsi"/>
+              <w:noProof/>
+              <w:sz w:val="22"/>
+              <w:lang w:eastAsia="hu-HU"/>
+            </w:rPr>
+          </w:pPr>
+          <w:hyperlink w:anchor="_Toc503294036" w:history="1">
+            <w:r>
+              <w:rPr>
+                <w:rStyle w:val="Hiperhivatkozs"/>
+                <w:noProof/>
+              </w:rPr>
+              <w:t>Kosár template</w:t>
+            </w:r>
+            <w:r>
+              <w:rPr>
+                <w:noProof/>
+                <w:webHidden/>
+              </w:rPr>
+              <w:tab/>
+            </w:r>
+            <w:r>
+              <w:rPr>
+                <w:noProof/>
+                <w:webHidden/>
+              </w:rPr>
+              <w:fldChar w:fldCharType="begin"/>
+            </w:r>
+            <w:r>
+              <w:rPr>
+                <w:noProof/>
+                <w:webHidden/>
+              </w:rPr>
+              <w:instrText xml:space="preserve"> PAGEREF _Toc503294036 \h </w:instrText>
+            </w:r>
+            <w:r>
+              <w:rPr>
+                <w:noProof/>
+                <w:webHidden/>
+              </w:rPr>
+            </w:r>
+            <w:r>
+              <w:rPr>
+                <w:noProof/>
+                <w:webHidden/>
+              </w:rPr>
+              <w:fldChar w:fldCharType="separate"/>
+            </w:r>
+            <w:r>
+              <w:rPr>
+                <w:noProof/>
+                <w:webHidden/>
+              </w:rPr>
+              <w:t>4</w:t>
+            </w:r>
+            <w:r>
+              <w:rPr>
+                <w:noProof/>
+                <w:webHidden/>
+              </w:rPr>
+              <w:fldChar w:fldCharType="end"/>
+            </w:r>
+          </w:hyperlink>
+        </w:p>
+        <w:p>
+          <w:pPr>
+            <w:pStyle w:val="TJ2"/>
+            <w:tabs>
+              <w:tab w:val="right" w:leader="dot" w:pos="9062"/>
+            </w:tabs>
+            <w:rPr>
+              <w:rFonts w:asciiTheme="minorHAnsi" w:eastAsiaTheme="minorEastAsia" w:hAnsiTheme="minorHAnsi"/>
+              <w:noProof/>
+              <w:sz w:val="22"/>
+              <w:lang w:eastAsia="hu-HU"/>
+            </w:rPr>
+          </w:pPr>
+          <w:hyperlink w:anchor="_Toc503294037" w:history="1">
+            <w:r>
+              <w:rPr>
+                <w:rStyle w:val="Hiperhivatkozs"/>
+                <w:noProof/>
+              </w:rPr>
+              <w:t>Szallito template</w:t>
+            </w:r>
+            <w:r>
+              <w:rPr>
+                <w:noProof/>
+                <w:webHidden/>
+              </w:rPr>
+              <w:tab/>
+            </w:r>
+            <w:r>
+              <w:rPr>
+                <w:noProof/>
+                <w:webHidden/>
+              </w:rPr>
+              <w:fldChar w:fldCharType="begin"/>
+            </w:r>
+            <w:r>
+              <w:rPr>
+                <w:noProof/>
+                <w:webHidden/>
+              </w:rPr>
+              <w:instrText xml:space="preserve"> PAGEREF _Toc503294037 \h </w:instrText>
+            </w:r>
+            <w:r>
+              <w:rPr>
+                <w:noProof/>
+                <w:webHidden/>
+              </w:rPr>
+            </w:r>
+            <w:r>
+              <w:rPr>
+                <w:noProof/>
+                <w:webHidden/>
+              </w:rPr>
+              <w:fldChar w:fldCharType="separate"/>
+            </w:r>
+            <w:r>
+              <w:rPr>
+                <w:noProof/>
+                <w:webHidden/>
+              </w:rPr>
+              <w:t>4</w:t>
+            </w:r>
+            <w:r>
+              <w:rPr>
+                <w:noProof/>
+                <w:webHidden/>
+              </w:rPr>
+              <w:fldChar w:fldCharType="end"/>
+            </w:r>
+          </w:hyperlink>
+        </w:p>
+        <w:p>
+          <w:pPr>
+            <w:pStyle w:val="TJ2"/>
+            <w:tabs>
+              <w:tab w:val="right" w:leader="dot" w:pos="9062"/>
+            </w:tabs>
+            <w:rPr>
+              <w:rFonts w:asciiTheme="minorHAnsi" w:eastAsiaTheme="minorEastAsia" w:hAnsiTheme="minorHAnsi"/>
+              <w:noProof/>
+              <w:sz w:val="22"/>
+              <w:lang w:eastAsia="hu-HU"/>
+            </w:rPr>
+          </w:pPr>
+          <w:hyperlink w:anchor="_Toc503294038" w:history="1">
+            <w:r>
+              <w:rPr>
+                <w:rStyle w:val="Hiperhivatkozs"/>
+                <w:noProof/>
+              </w:rPr>
+              <w:t>Termek templtate</w:t>
+            </w:r>
+            <w:r>
+              <w:rPr>
+                <w:noProof/>
+                <w:webHidden/>
+              </w:rPr>
+              <w:tab/>
+            </w:r>
+            <w:r>
+              <w:rPr>
+                <w:noProof/>
+                <w:webHidden/>
+              </w:rPr>
+              <w:fldChar w:fldCharType="begin"/>
+            </w:r>
+            <w:r>
+              <w:rPr>
+                <w:noProof/>
+                <w:webHidden/>
+              </w:rPr>
+              <w:instrText xml:space="preserve"> PAGEREF _Toc503294038 \h </w:instrText>
+            </w:r>
+            <w:r>
+              <w:rPr>
+                <w:noProof/>
+                <w:webHidden/>
+              </w:rPr>
+            </w:r>
+            <w:r>
+              <w:rPr>
+                <w:noProof/>
+                <w:webHidden/>
+              </w:rPr>
+              <w:fldChar w:fldCharType="separate"/>
+            </w:r>
+            <w:r>
+              <w:rPr>
+                <w:noProof/>
+                <w:webHidden/>
+              </w:rPr>
+              <w:t>4</w:t>
+            </w:r>
+            <w:r>
+              <w:rPr>
+                <w:noProof/>
+                <w:webHidden/>
+              </w:rPr>
+              <w:fldChar w:fldCharType="end"/>
+            </w:r>
+          </w:hyperlink>
+        </w:p>
+        <w:p>
+          <w:pPr>
+            <w:pStyle w:val="TJ2"/>
+            <w:tabs>
+              <w:tab w:val="right" w:leader="dot" w:pos="9062"/>
+            </w:tabs>
+            <w:rPr>
+              <w:rFonts w:asciiTheme="minorHAnsi" w:eastAsiaTheme="minorEastAsia" w:hAnsiTheme="minorHAnsi"/>
+              <w:noProof/>
+              <w:sz w:val="22"/>
+              <w:lang w:eastAsia="hu-HU"/>
+            </w:rPr>
+          </w:pPr>
+          <w:hyperlink w:anchor="_Toc503294039" w:history="1">
+            <w:r>
+              <w:rPr>
+                <w:rStyle w:val="Hiperhivatkozs"/>
+                <w:noProof/>
+              </w:rPr>
+              <w:t>Globális csatornák és változók</w:t>
+            </w:r>
+            <w:r>
+              <w:rPr>
+                <w:noProof/>
+                <w:webHidden/>
+              </w:rPr>
+              <w:tab/>
+            </w:r>
+            <w:r>
+              <w:rPr>
+                <w:noProof/>
+                <w:webHidden/>
+              </w:rPr>
+              <w:fldChar w:fldCharType="begin"/>
+            </w:r>
+            <w:r>
+              <w:rPr>
+                <w:noProof/>
+                <w:webHidden/>
+              </w:rPr>
+              <w:instrText xml:space="preserve"> PAGEREF _Toc503294039 \h </w:instrText>
+            </w:r>
+            <w:r>
+              <w:rPr>
+                <w:noProof/>
+                <w:webHidden/>
+              </w:rPr>
+            </w:r>
+            <w:r>
+              <w:rPr>
+                <w:noProof/>
+                <w:webHidden/>
+              </w:rPr>
+              <w:fldChar w:fldCharType="separate"/>
+            </w:r>
+            <w:r>
+              <w:rPr>
+                <w:noProof/>
+                <w:webHidden/>
+              </w:rPr>
+              <w:t>5</w:t>
+            </w:r>
+            <w:r>
+              <w:rPr>
+                <w:noProof/>
+                <w:webHidden/>
+              </w:rPr>
+              <w:fldChar w:fldCharType="end"/>
+            </w:r>
+          </w:hyperlink>
+        </w:p>
+        <w:p>
+          <w:pPr>
+            <w:pStyle w:val="TJ1"/>
+            <w:tabs>
+              <w:tab w:val="right" w:leader="dot" w:pos="9062"/>
+            </w:tabs>
+            <w:rPr>
+              <w:rFonts w:asciiTheme="minorHAnsi" w:eastAsiaTheme="minorEastAsia" w:hAnsiTheme="minorHAnsi"/>
+              <w:noProof/>
+              <w:sz w:val="22"/>
+              <w:lang w:eastAsia="hu-HU"/>
+            </w:rPr>
+          </w:pPr>
+          <w:hyperlink w:anchor="_Toc503294040" w:history="1">
+            <w:r>
+              <w:rPr>
+                <w:rStyle w:val="Hiperhivatkozs"/>
+                <w:noProof/>
+              </w:rPr>
+              <w:t>Egy lehetséges szimuláció</w:t>
+            </w:r>
+            <w:r>
+              <w:rPr>
+                <w:noProof/>
+                <w:webHidden/>
+              </w:rPr>
+              <w:tab/>
+            </w:r>
+            <w:r>
+              <w:rPr>
+                <w:noProof/>
+                <w:webHidden/>
+              </w:rPr>
+              <w:fldChar w:fldCharType="begin"/>
+            </w:r>
+            <w:r>
+              <w:rPr>
+                <w:noProof/>
+                <w:webHidden/>
+              </w:rPr>
+              <w:instrText xml:space="preserve"> PAGEREF _Toc503294040 \h </w:instrText>
+            </w:r>
+            <w:r>
+              <w:rPr>
+                <w:noProof/>
+                <w:webHidden/>
+              </w:rPr>
+            </w:r>
+            <w:r>
+              <w:rPr>
+                <w:noProof/>
+                <w:webHidden/>
+              </w:rPr>
+              <w:fldChar w:fldCharType="separate"/>
+            </w:r>
+            <w:r>
+              <w:rPr>
+                <w:noProof/>
+                <w:webHidden/>
+              </w:rPr>
+              <w:t>6</w:t>
+            </w:r>
+            <w:r>
+              <w:rPr>
+                <w:noProof/>
+                <w:webHidden/>
+              </w:rPr>
+              <w:fldChar w:fldCharType="end"/>
+            </w:r>
+          </w:hyperlink>
+        </w:p>
+        <w:p>
+          <w:r>
+            <w:rPr>
+              <w:b/>
+              <w:bCs/>
+            </w:rPr>
+            <w:fldChar w:fldCharType="end"/>
+          </w:r>
+        </w:p>
+      </w:sdtContent>
+    </w:sdt>
+    <w:p>
+      <w:pPr>
+        <w:jc w:val="left"/>
+        <w:rPr>
+          <w:rFonts w:ascii="Arial" w:hAnsi="Arial" w:cs="Arial"/>
+          <w:b/>
+          <w:sz w:val="32"/>
+        </w:rPr>
+      </w:pPr>
+    </w:p>
+    <w:p>
+      <w:pPr>
+        <w:rPr>
+          <w:rFonts w:ascii="Arial" w:hAnsi="Arial" w:cs="Arial"/>
+          <w:b/>
+          <w:sz w:val="32"/>
+        </w:rPr>
+      </w:pPr>
+      <w:r>
+        <w:rPr>
+          <w:rFonts w:ascii="Arial" w:hAnsi="Arial" w:cs="Arial"/>
+          <w:b/>
+          <w:sz w:val="32"/>
+        </w:rPr>
+        <w:br w:type="page"/>
+      </w:r>
+    </w:p>
+    <w:p>
+      <w:pPr>
+        <w:pStyle w:val="Cmsor1"/>
+      </w:pPr>
+      <w:bookmarkStart w:id="0" w:name="_Toc503294033"/>
+      <w:r>
+        <w:lastRenderedPageBreak/>
+        <w:t>A feladat rövid bemutatása</w:t>
+      </w:r>
       <w:bookmarkEnd w:id="0"/>
+    </w:p>
+    <w:p>
+      <w:r>
+        <w:t>A Formális módszerek tárgyhoz készült beadandó feladatomban egy webshopban történő vásárlás vázaltos folyamatát szeretném bemutatni automatával.</w:t>
+      </w:r>
+    </w:p>
+    <w:p>
+      <w:r>
+        <w:t>A folyamatban érintett résztvevők az alábbiak:</w:t>
+      </w:r>
+    </w:p>
+    <w:p>
+      <w:pPr>
+        <w:pStyle w:val="Listaszerbekezds"/>
+        <w:numPr>
+          <w:ilvl w:val="0"/>
+          <w:numId w:val="1"/>
+        </w:numPr>
+      </w:pPr>
+      <w:r>
+        <w:t>vásárló</w:t>
+      </w:r>
+    </w:p>
+    <w:p>
+      <w:pPr>
+        <w:pStyle w:val="Listaszerbekezds"/>
+        <w:numPr>
+          <w:ilvl w:val="0"/>
+          <w:numId w:val="1"/>
+        </w:numPr>
+      </w:pPr>
+      <w:r>
+        <w:t>szállító</w:t>
+      </w:r>
+    </w:p>
+    <w:p>
+      <w:pPr>
+        <w:pStyle w:val="Listaszerbekezds"/>
+        <w:numPr>
+          <w:ilvl w:val="0"/>
+          <w:numId w:val="1"/>
+        </w:numPr>
+      </w:pPr>
+      <w:r>
+        <w:t>a termék</w:t>
+      </w:r>
+    </w:p>
+    <w:p>
+      <w:r>
+        <w:t>A fentiek mindegyike külön template-be került, szemléltetve azt, hogy külön feladatot látnak el, valamint a vásárlóhoz kapcsolódóan létre lett hozva egy kosár template is, amely a kosár életútját mutatja be a vásárlás során.</w:t>
+      </w:r>
+    </w:p>
+    <w:p>
+      <w:r>
+        <w:t>A következő fejezetben ezeket a templateket, valamint a hozzájuk kapcsolódó változókat, függvényeket szeretném bemutatni.</w:t>
+      </w:r>
+    </w:p>
+    <w:p>
+      <w:pPr>
+        <w:pStyle w:val="Cmsor1"/>
+      </w:pPr>
+      <w:bookmarkStart w:id="1" w:name="_Toc503294034"/>
+      <w:r>
+        <w:t>Az automata template-jei</w:t>
+      </w:r>
+      <w:bookmarkEnd w:id="1"/>
+    </w:p>
+    <w:p>
+      <w:pPr>
+        <w:pStyle w:val="Cmsor2"/>
+      </w:pPr>
+      <w:bookmarkStart w:id="2" w:name="_Toc503294035"/>
+      <w:r>
+        <w:t>Vásárló</w:t>
+      </w:r>
+      <w:r>
+        <w:t xml:space="preserve"> template</w:t>
+      </w:r>
+      <w:bookmarkEnd w:id="2"/>
+    </w:p>
+    <w:p>
+      <w:r>
+        <w:t>Ez a template talán a feladat legfontosabb eleme, hiszen a folyamatok nagy részében ő a kezdeményező. Felépítését tekintve az következő elemekből áll:</w:t>
+      </w:r>
+    </w:p>
+    <w:p>
+      <w:pPr>
+        <w:jc w:val="center"/>
+      </w:pPr>
+      <w:r>
+        <w:rPr>
+          <w:noProof/>
+        </w:rPr>
+        <w:drawing>
+          <wp:inline distT="0" distB="0" distL="0" distR="0" wp14:anchorId="1F315B47" wp14:editId="3475A63B">
+            <wp:extent cx="5760720" cy="2432050"/>
+            <wp:effectExtent l="0" t="0" r="0" b="6350"/>
+            <wp:docPr id="1" name="Kép 1"/>
+            <wp:cNvGraphicFramePr>
+              <a:graphicFrameLocks xmlns:a="http://schemas.openxmlformats.org/drawingml/2006/main" noChangeAspect="1"/>
+            </wp:cNvGraphicFramePr>
+            <a:graphic xmlns:a="http://schemas.openxmlformats.org/drawingml/2006/main">
+              <a:graphicData uri="http://schemas.openxmlformats.org/drawingml/2006/picture">
+                <pic:pic xmlns:pic="http://schemas.openxmlformats.org/drawingml/2006/picture">
+                  <pic:nvPicPr>
+                    <pic:cNvPr id="1" name=""/>
+                    <pic:cNvPicPr/>
+                  </pic:nvPicPr>
+                  <pic:blipFill>
+                    <a:blip r:embed="rId6"/>
+                    <a:stretch>
+                      <a:fillRect/>
+                    </a:stretch>
+                  </pic:blipFill>
+                  <pic:spPr>
+                    <a:xfrm>
+                      <a:off x="0" y="0"/>
+                      <a:ext cx="5760720" cy="2432050"/>
+                    </a:xfrm>
+                    <a:prstGeom prst="rect">
+                      <a:avLst/>
+                    </a:prstGeom>
+                  </pic:spPr>
+                </pic:pic>
+              </a:graphicData>
+            </a:graphic>
+          </wp:inline>
+        </w:drawing>
+      </w:r>
+    </w:p>
+    <w:p>
+      <w:r>
+        <w:t>Kezdetben Kijelentkezett állapotban található, melyb</w:t>
+      </w:r>
+      <w:r>
+        <w:t xml:space="preserve">ől átléphetünk a Regisztrál-ba. Mind a Kijelentkezett és a Regisztrál state-ben lehetőség van a bejelentkezésre. Amennyiben ez sikeres, úgy a BejelentkezesOK! channel-en üzenet kerül kiküldésre. Innentől kezdődően, amíg a Vásárló bejelentkezett állapotban van, minden lépésben </w:t>
+      </w:r>
+      <w:r>
+        <w:t>akkor mehet tovább, ha a loginSes</w:t>
+      </w:r>
+      <w:r>
+        <w:t>sion clock kisebb, mint 10, szemléltetve a böngészők időkorlátját. Emellett állapotváltozás esetén ez az óra nullázásra kerül. Ezután két állapot következik: a TermekKeres, majd ebből a TermekKivalasztas. Amennyiben a TermekKivalasztas sikeres, úgy a kosárba tehető, azzal a feltétellel, hogy a termekDB változó száma nagyobb, mint 0. Ezek után lehetőség van a kosár tartalmának törlésére, valamint a kosárban lévő termék megrendelésére. Megrendelés és törlés után is Bejelentkezett állapotba kerül a vásárló, ahonnan elölről kezdődhet a vásárlás folyamata.</w:t>
+      </w:r>
+    </w:p>
+    <w:p>
+      <w:pPr>
+        <w:pStyle w:val="Cmsor2"/>
+      </w:pPr>
+      <w:bookmarkStart w:id="3" w:name="_Toc503294036"/>
+      <w:r>
+        <w:lastRenderedPageBreak/>
+        <w:t>Kosár template</w:t>
+      </w:r>
+      <w:bookmarkEnd w:id="3"/>
+    </w:p>
+    <w:p>
+      <w:pPr>
+        <w:jc w:val="center"/>
+      </w:pPr>
+      <w:r>
+        <w:rPr>
+          <w:noProof/>
+        </w:rPr>
+        <w:drawing>
+          <wp:inline distT="0" distB="0" distL="0" distR="0" wp14:anchorId="26F18973" wp14:editId="6A1DF3B1">
+            <wp:extent cx="4818491" cy="2124024"/>
+            <wp:effectExtent l="0" t="0" r="1270" b="0"/>
+            <wp:docPr id="2" name="Kép 2"/>
+            <wp:cNvGraphicFramePr>
+              <a:graphicFrameLocks xmlns:a="http://schemas.openxmlformats.org/drawingml/2006/main" noChangeAspect="1"/>
+            </wp:cNvGraphicFramePr>
+            <a:graphic xmlns:a="http://schemas.openxmlformats.org/drawingml/2006/main">
+              <a:graphicData uri="http://schemas.openxmlformats.org/drawingml/2006/picture">
+                <pic:pic xmlns:pic="http://schemas.openxmlformats.org/drawingml/2006/picture">
+                  <pic:nvPicPr>
+                    <pic:cNvPr id="1" name=""/>
+                    <pic:cNvPicPr/>
+                  </pic:nvPicPr>
+                  <pic:blipFill>
+                    <a:blip r:embed="rId7"/>
+                    <a:stretch>
+                      <a:fillRect/>
+                    </a:stretch>
+                  </pic:blipFill>
+                  <pic:spPr>
+                    <a:xfrm>
+                      <a:off x="0" y="0"/>
+                      <a:ext cx="4841809" cy="2134303"/>
+                    </a:xfrm>
+                    <a:prstGeom prst="rect">
+                      <a:avLst/>
+                    </a:prstGeom>
+                  </pic:spPr>
+                </pic:pic>
+              </a:graphicData>
+            </a:graphic>
+          </wp:inline>
+        </w:drawing>
+      </w:r>
+    </w:p>
+    <w:p>
+      <w:r>
+        <w:t>A fenti képen láthatóak a Kosár állapotai. Kezdetben, amíg a felhasználó ki van jelentkezve, nincs számára létrehozva kosár. A BejelentkezesOK csatornát figyelve jövet létre egy üres bevásárlókocsi, mely később átválthat TermekKosarban állapotra, ha a felhasználónak sikerült kiválasztania a terméket. Ha a Vásárló törli a kosár tartalmát, akkor visszakerül KosarUres állapotba, ha pedig Kijelentkezik, akkor a kezdő, NincsKosar-ba.</w:t>
+      </w:r>
+    </w:p>
+    <w:p>
+      <w:pPr>
+        <w:pStyle w:val="Cmsor2"/>
+      </w:pPr>
+      <w:bookmarkStart w:id="4" w:name="_Toc503294037"/>
+      <w:r>
+        <w:t>Szallito template</w:t>
+      </w:r>
+      <w:bookmarkEnd w:id="4"/>
+    </w:p>
+    <w:p>
+      <w:pPr>
+        <w:jc w:val="center"/>
+      </w:pPr>
+      <w:r>
+        <w:rPr>
+          <w:noProof/>
+        </w:rPr>
+        <w:drawing>
+          <wp:inline distT="0" distB="0" distL="0" distR="0" wp14:anchorId="04F54893" wp14:editId="357D40DB">
+            <wp:extent cx="5760720" cy="1855470"/>
+            <wp:effectExtent l="0" t="0" r="0" b="0"/>
+            <wp:docPr id="3" name="Kép 3"/>
+            <wp:cNvGraphicFramePr>
+              <a:graphicFrameLocks xmlns:a="http://schemas.openxmlformats.org/drawingml/2006/main" noChangeAspect="1"/>
+            </wp:cNvGraphicFramePr>
+            <a:graphic xmlns:a="http://schemas.openxmlformats.org/drawingml/2006/main">
+              <a:graphicData uri="http://schemas.openxmlformats.org/drawingml/2006/picture">
+                <pic:pic xmlns:pic="http://schemas.openxmlformats.org/drawingml/2006/picture">
+                  <pic:nvPicPr>
+                    <pic:cNvPr id="1" name=""/>
+                    <pic:cNvPicPr/>
+                  </pic:nvPicPr>
+                  <pic:blipFill>
+                    <a:blip r:embed="rId8"/>
+                    <a:stretch>
+                      <a:fillRect/>
+                    </a:stretch>
+                  </pic:blipFill>
+                  <pic:spPr>
+                    <a:xfrm>
+                      <a:off x="0" y="0"/>
+                      <a:ext cx="5760720" cy="1855470"/>
+                    </a:xfrm>
+                    <a:prstGeom prst="rect">
+                      <a:avLst/>
+                    </a:prstGeom>
+                  </pic:spPr>
+                </pic:pic>
+              </a:graphicData>
+            </a:graphic>
+          </wp:inline>
+        </w:drawing>
+      </w:r>
+    </w:p>
+    <w:p>
+      <w:r>
+        <w:t>A Szallito a futárt igyekszik szimulálni, ahogyan a terméket továbbítja a megrendelőhöz. Kezdeti állapotában, ahogy a neve is tükrözi, nincs termék, amit ki kellene szállítania. Amennyiben azonban a vásárló megrendel egy terméket, a MegrendelesErkezik állapotba kerül. Innen történhet az AtadasiKiserlet state. Ahogyan a valóságban is, előfordulhat, hogy a kísérlet során nem tudjuk átvenni a csomagot, ezután a futár 1-2 nappal újra próbálkozik, ezt próbálja szemléltetni az itt elhelyezett clock: amennyiben a NincsAtadva állapotba lépünk, a megadott feltétel szerint csak akkor léphetünk tovább, ha az óra értéke legalább 100, ekkor újra próbálkozhatunk. Ha sikeresen megtörténik a tranzakció, az Atadva committed állapotba lépünk, innen pedig mindenképp tovább kell lépnünk (emiatt lett comitted), így visszakerül NincsSzallitmány kiindulási állapotba.</w:t>
+      </w:r>
+    </w:p>
+    <w:p>
+      <w:pPr>
+        <w:pStyle w:val="Cmsor2"/>
+      </w:pPr>
+      <w:bookmarkStart w:id="5" w:name="_Toc503294038"/>
+      <w:r>
+        <w:t>Termek templtate</w:t>
+      </w:r>
+      <w:bookmarkEnd w:id="5"/>
+    </w:p>
+    <w:p>
+      <w:r>
+        <w:t>Ez a template rendkívül egyszerű felépítésű, csupán azért felel, hogy a megrendelések ás árubeérkezéseknek megfelelően növelje és csökkentse a készleten lévő darabszámot. Az alábbi állapotokkal rendelkezik:</w:t>
+      </w:r>
+    </w:p>
+    <w:p>
+      <w:pPr>
+        <w:jc w:val="center"/>
+      </w:pPr>
+      <w:r>
+        <w:rPr>
+          <w:noProof/>
+        </w:rPr>
+        <w:lastRenderedPageBreak/>
+        <w:drawing>
+          <wp:inline distT="0" distB="0" distL="0" distR="0" wp14:anchorId="65930A36" wp14:editId="2FF1F70A">
+            <wp:extent cx="4733925" cy="2714625"/>
+            <wp:effectExtent l="0" t="0" r="9525" b="9525"/>
+            <wp:docPr id="5" name="Kép 5"/>
+            <wp:cNvGraphicFramePr>
+              <a:graphicFrameLocks xmlns:a="http://schemas.openxmlformats.org/drawingml/2006/main" noChangeAspect="1"/>
+            </wp:cNvGraphicFramePr>
+            <a:graphic xmlns:a="http://schemas.openxmlformats.org/drawingml/2006/main">
+              <a:graphicData uri="http://schemas.openxmlformats.org/drawingml/2006/picture">
+                <pic:pic xmlns:pic="http://schemas.openxmlformats.org/drawingml/2006/picture">
+                  <pic:nvPicPr>
+                    <pic:cNvPr id="1" name=""/>
+                    <pic:cNvPicPr/>
+                  </pic:nvPicPr>
+                  <pic:blipFill>
+                    <a:blip r:embed="rId9"/>
+                    <a:stretch>
+                      <a:fillRect/>
+                    </a:stretch>
+                  </pic:blipFill>
+                  <pic:spPr>
+                    <a:xfrm>
+                      <a:off x="0" y="0"/>
+                      <a:ext cx="4733925" cy="2714625"/>
+                    </a:xfrm>
+                    <a:prstGeom prst="rect">
+                      <a:avLst/>
+                    </a:prstGeom>
+                  </pic:spPr>
+                </pic:pic>
+              </a:graphicData>
+            </a:graphic>
+          </wp:inline>
+        </w:drawing>
+      </w:r>
+    </w:p>
+    <w:p>
+      <w:r>
+        <w:t>A templateben az állapotátmeneteknél függvényhívások történnek, ennek pedig rendkívül egyszerű oka van: a termék készleten lévő darabszámát nehéz lenne állapotokkal ábrázolni, emiatt egy belső globális változót használtam ehhez, amely megrendeléskor csökkenti, áru beérkezésekor pedig növeli az értéket. A kezdeti állapotból egy termekInicializal() fuggvényhívás történik, hogy a kezdő érték beállításra kerüljön.</w:t>
+      </w:r>
+    </w:p>
+    <w:p>
+      <w:pPr>
+        <w:jc w:val="center"/>
+      </w:pPr>
+      <w:r>
+        <w:rPr>
+          <w:noProof/>
+        </w:rPr>
+        <w:drawing>
+          <wp:inline distT="0" distB="0" distL="0" distR="0" wp14:anchorId="48CCA585" wp14:editId="2F1E2EB4">
+            <wp:extent cx="1770711" cy="1876425"/>
+            <wp:effectExtent l="0" t="0" r="1270" b="0"/>
+            <wp:docPr id="6" name="Kép 6"/>
+            <wp:cNvGraphicFramePr>
+              <a:graphicFrameLocks xmlns:a="http://schemas.openxmlformats.org/drawingml/2006/main" noChangeAspect="1"/>
+            </wp:cNvGraphicFramePr>
+            <a:graphic xmlns:a="http://schemas.openxmlformats.org/drawingml/2006/main">
+              <a:graphicData uri="http://schemas.openxmlformats.org/drawingml/2006/picture">
+                <pic:pic xmlns:pic="http://schemas.openxmlformats.org/drawingml/2006/picture">
+                  <pic:nvPicPr>
+                    <pic:cNvPr id="1" name=""/>
+                    <pic:cNvPicPr/>
+                  </pic:nvPicPr>
+                  <pic:blipFill>
+                    <a:blip r:embed="rId10"/>
+                    <a:stretch>
+                      <a:fillRect/>
+                    </a:stretch>
+                  </pic:blipFill>
+                  <pic:spPr>
+                    <a:xfrm>
+                      <a:off x="0" y="0"/>
+                      <a:ext cx="1781661" cy="1888029"/>
+                    </a:xfrm>
+                    <a:prstGeom prst="rect">
+                      <a:avLst/>
+                    </a:prstGeom>
+                  </pic:spPr>
+                </pic:pic>
+              </a:graphicData>
+            </a:graphic>
+          </wp:inline>
+        </w:drawing>
+      </w:r>
+    </w:p>
+    <w:p>
+      <w:r>
+        <w:t>A fenti programrészleten láthatóak az értékmódosítást végző rövid függvények.</w:t>
+      </w:r>
+    </w:p>
+    <w:p>
+      <w:pPr>
+        <w:pStyle w:val="Cmsor2"/>
+      </w:pPr>
+      <w:bookmarkStart w:id="6" w:name="_Toc503294039"/>
+      <w:r>
+        <w:t>Globális csatornák és változók</w:t>
+      </w:r>
+      <w:bookmarkEnd w:id="6"/>
+    </w:p>
+    <w:p>
+      <w:r>
+        <w:t>A folyamatok megfelelő működéséhez</w:t>
+      </w:r>
+      <w:r>
+        <w:t xml:space="preserve"> több globális csatornát is kíszítenem kellett, ezek az alábbiak:</w:t>
+      </w:r>
+    </w:p>
+    <w:p>
+      <w:pPr>
+        <w:pStyle w:val="Listaszerbekezds"/>
+        <w:numPr>
+          <w:ilvl w:val="0"/>
+          <w:numId w:val="2"/>
+        </w:numPr>
+      </w:pPr>
+      <w:r>
+        <w:t>KosarTorles</w:t>
+      </w:r>
+    </w:p>
+    <w:p>
+      <w:pPr>
+        <w:pStyle w:val="Listaszerbekezds"/>
+        <w:numPr>
+          <w:ilvl w:val="0"/>
+          <w:numId w:val="2"/>
+        </w:numPr>
+      </w:pPr>
+      <w:r>
+        <w:t>KosarbaTesz</w:t>
+      </w:r>
+    </w:p>
+    <w:p>
+      <w:pPr>
+        <w:pStyle w:val="Listaszerbekezds"/>
+        <w:numPr>
+          <w:ilvl w:val="0"/>
+          <w:numId w:val="2"/>
+        </w:numPr>
+      </w:pPr>
+      <w:r>
+        <w:t>TermekValasztas</w:t>
+      </w:r>
+    </w:p>
+    <w:p>
+      <w:pPr>
+        <w:pStyle w:val="Listaszerbekezds"/>
+        <w:numPr>
+          <w:ilvl w:val="0"/>
+          <w:numId w:val="2"/>
+        </w:numPr>
+      </w:pPr>
+      <w:r>
+        <w:t>TermekKereses</w:t>
+      </w:r>
+    </w:p>
+    <w:p>
+      <w:pPr>
+        <w:pStyle w:val="Listaszerbekezds"/>
+        <w:numPr>
+          <w:ilvl w:val="0"/>
+          <w:numId w:val="2"/>
+        </w:numPr>
+      </w:pPr>
+      <w:r>
+        <w:t>Kijelentkezik</w:t>
+      </w:r>
+    </w:p>
+    <w:p>
+      <w:pPr>
+        <w:pStyle w:val="Listaszerbekezds"/>
+        <w:numPr>
+          <w:ilvl w:val="0"/>
+          <w:numId w:val="2"/>
+        </w:numPr>
+      </w:pPr>
+      <w:r>
+        <w:t>Bejelentk</w:t>
+      </w:r>
+      <w:r>
+        <w:t>ezesOK</w:t>
+      </w:r>
+    </w:p>
+    <w:p>
+      <w:pPr>
+        <w:pStyle w:val="Listaszerbekezds"/>
+        <w:numPr>
+          <w:ilvl w:val="0"/>
+          <w:numId w:val="2"/>
+        </w:numPr>
+      </w:pPr>
+      <w:r>
+        <w:t>TermeketMegrendel</w:t>
+      </w:r>
+    </w:p>
+    <w:p>
+      <w:r>
+        <w:t>Ezek rendre a Vasarlo template állapotátmeneteikor történnek meg, ezek hatására zajlanak átmenetek a többi template-ben.</w:t>
+      </w:r>
+    </w:p>
+    <w:p>
+      <w:r>
+        <w:lastRenderedPageBreak/>
+        <w:t>Itt fontosnak tartanám megjegyezni, hogy a TermeketMegrendel csatorna broadcast jellegű, mivel több template-ben is kivált állapotváltozást.</w:t>
+      </w:r>
+    </w:p>
+    <w:p>
+      <w:r>
+        <w:t>Globális változóként a termekDB szerepel, mivel azt több helyen is el kell érni: a Vasarlo megrendeléskor figyeli az értéket, illetve a Termek-ben történik az érték módosítása.</w:t>
+      </w:r>
+    </w:p>
+    <w:p>
+      <w:pPr>
+        <w:pStyle w:val="Cmsor1"/>
+      </w:pPr>
+      <w:bookmarkStart w:id="7" w:name="_Toc503294040"/>
+      <w:r>
+        <w:t>Egy lehetséges szimuláció</w:t>
+      </w:r>
+      <w:bookmarkEnd w:id="7"/>
+    </w:p>
+    <w:p>
+      <w:r>
+        <w:t>Kezdetben a termék raktáron lévő darabszámát kell növelni</w:t>
+      </w:r>
+      <w:r>
+        <w:t>, hogy a vásárló tudjon megrendelni, ekkor egy committed state-be kerülönk, mindenképp innen kell továbblépnünk</w:t>
+      </w:r>
+      <w:r>
+        <w:t>.</w:t>
+      </w:r>
+    </w:p>
+    <w:p>
+      <w:r>
+        <w:t>Ezután a Vásárlót sikeres bejelentkezés után egyenes úton a TermekKivalasztva állapotba juttathatjuk, ahonnan a TermekKosarban állapotba juttatva a Kosar automata is állapotot vált:</w:t>
+      </w:r>
+    </w:p>
+    <w:p>
+      <w:r>
+        <w:rPr>
+          <w:noProof/>
+        </w:rPr>
+        <w:drawing>
+          <wp:inline distT="0" distB="0" distL="0" distR="0" wp14:anchorId="6F25C862" wp14:editId="70F971FE">
+            <wp:extent cx="2495550" cy="2066379"/>
+            <wp:effectExtent l="0" t="0" r="0" b="0"/>
+            <wp:docPr id="8" name="Kép 8"/>
+            <wp:cNvGraphicFramePr>
+              <a:graphicFrameLocks xmlns:a="http://schemas.openxmlformats.org/drawingml/2006/main" noChangeAspect="1"/>
+            </wp:cNvGraphicFramePr>
+            <a:graphic xmlns:a="http://schemas.openxmlformats.org/drawingml/2006/main">
+              <a:graphicData uri="http://schemas.openxmlformats.org/drawingml/2006/picture">
+                <pic:pic xmlns:pic="http://schemas.openxmlformats.org/drawingml/2006/picture">
+                  <pic:nvPicPr>
+                    <pic:cNvPr id="1" name=""/>
+                    <pic:cNvPicPr/>
+                  </pic:nvPicPr>
+                  <pic:blipFill>
+                    <a:blip r:embed="rId11"/>
+                    <a:stretch>
+                      <a:fillRect/>
+                    </a:stretch>
+                  </pic:blipFill>
+                  <pic:spPr>
+                    <a:xfrm>
+                      <a:off x="0" y="0"/>
+                      <a:ext cx="2502603" cy="2072219"/>
+                    </a:xfrm>
+                    <a:prstGeom prst="rect">
+                      <a:avLst/>
+                    </a:prstGeom>
+                  </pic:spPr>
+                </pic:pic>
+              </a:graphicData>
+            </a:graphic>
+          </wp:inline>
+        </w:drawing>
+      </w:r>
+      <w:r>
+        <w:rPr>
+          <w:noProof/>
+        </w:rPr>
+        <w:drawing>
+          <wp:inline distT="0" distB="0" distL="0" distR="0" wp14:anchorId="7DFDC7C9" wp14:editId="1EEDDC41">
+            <wp:extent cx="3220696" cy="1714500"/>
+            <wp:effectExtent l="0" t="0" r="0" b="0"/>
+            <wp:docPr id="7" name="Kép 7"/>
+            <wp:cNvGraphicFramePr>
+              <a:graphicFrameLocks xmlns:a="http://schemas.openxmlformats.org/drawingml/2006/main" noChangeAspect="1"/>
+            </wp:cNvGraphicFramePr>
+            <a:graphic xmlns:a="http://schemas.openxmlformats.org/drawingml/2006/main">
+              <a:graphicData uri="http://schemas.openxmlformats.org/drawingml/2006/picture">
+                <pic:pic xmlns:pic="http://schemas.openxmlformats.org/drawingml/2006/picture">
+                  <pic:nvPicPr>
+                    <pic:cNvPr id="1" name=""/>
+                    <pic:cNvPicPr/>
+                  </pic:nvPicPr>
+                  <pic:blipFill>
+                    <a:blip r:embed="rId12"/>
+                    <a:stretch>
+                      <a:fillRect/>
+                    </a:stretch>
+                  </pic:blipFill>
+                  <pic:spPr>
+                    <a:xfrm>
+                      <a:off x="0" y="0"/>
+                      <a:ext cx="3228590" cy="1718703"/>
+                    </a:xfrm>
+                    <a:prstGeom prst="rect">
+                      <a:avLst/>
+                    </a:prstGeom>
+                  </pic:spPr>
+                </pic:pic>
+              </a:graphicData>
+            </a:graphic>
+          </wp:inline>
+        </w:drawing>
+      </w:r>
+    </w:p>
+    <w:p>
+      <w:r>
+        <w:t>Ezután, ha a terméket megrendeljük, a Kosar visszaáll üres állapotra, míg a Szállító átmegy MegrendelesErkezik state-be. Ilyen esetben a Megrendeles comitted állapotú lesz, mindenképp ebből kell továbblépnünk, ekkor csökken a készlet darabszáma.</w:t>
+      </w:r>
+    </w:p>
+    <w:p>
+      <w:pPr>
+        <w:jc w:val="center"/>
+      </w:pPr>
+      <w:r>
+        <w:rPr>
+          <w:noProof/>
+        </w:rPr>
+        <w:drawing>
+          <wp:inline distT="0" distB="0" distL="0" distR="0" wp14:anchorId="699E5AF9" wp14:editId="6BE68F2C">
+            <wp:extent cx="3248025" cy="1935352"/>
+            <wp:effectExtent l="0" t="0" r="0" b="8255"/>
+            <wp:docPr id="9" name="Kép 9"/>
+            <wp:cNvGraphicFramePr>
+              <a:graphicFrameLocks xmlns:a="http://schemas.openxmlformats.org/drawingml/2006/main" noChangeAspect="1"/>
+            </wp:cNvGraphicFramePr>
+            <a:graphic xmlns:a="http://schemas.openxmlformats.org/drawingml/2006/main">
+              <a:graphicData uri="http://schemas.openxmlformats.org/drawingml/2006/picture">
+                <pic:pic xmlns:pic="http://schemas.openxmlformats.org/drawingml/2006/picture">
+                  <pic:nvPicPr>
+                    <pic:cNvPr id="1" name=""/>
+                    <pic:cNvPicPr/>
+                  </pic:nvPicPr>
+                  <pic:blipFill>
+                    <a:blip r:embed="rId13"/>
+                    <a:stretch>
+                      <a:fillRect/>
+                    </a:stretch>
+                  </pic:blipFill>
+                  <pic:spPr>
+                    <a:xfrm>
+                      <a:off x="0" y="0"/>
+                      <a:ext cx="3259868" cy="1942409"/>
+                    </a:xfrm>
+                    <a:prstGeom prst="rect">
+                      <a:avLst/>
+                    </a:prstGeom>
+                  </pic:spPr>
+                </pic:pic>
+              </a:graphicData>
+            </a:graphic>
+          </wp:inline>
+        </w:drawing>
+      </w:r>
+    </w:p>
+    <w:p>
+      <w:r>
+        <w:t>Ezután a szállító</w:t>
+      </w:r>
+      <w:r>
+        <w:t xml:space="preserve"> állapotai között léphetünk tovább, amíg el nem jutunk az Atadva statuszba.</w:t>
+      </w:r>
+    </w:p>
+    <w:p>
+      <w:pPr>
+        <w:jc w:val="center"/>
+      </w:pPr>
+      <w:r>
+        <w:rPr>
+          <w:noProof/>
+        </w:rPr>
+        <w:lastRenderedPageBreak/>
+        <w:drawing>
+          <wp:inline distT="0" distB="0" distL="0" distR="0" wp14:anchorId="352E75D7" wp14:editId="43187533">
+            <wp:extent cx="4772025" cy="1599227"/>
+            <wp:effectExtent l="0" t="0" r="0" b="1270"/>
+            <wp:docPr id="10" name="Kép 10"/>
+            <wp:cNvGraphicFramePr>
+              <a:graphicFrameLocks xmlns:a="http://schemas.openxmlformats.org/drawingml/2006/main" noChangeAspect="1"/>
+            </wp:cNvGraphicFramePr>
+            <a:graphic xmlns:a="http://schemas.openxmlformats.org/drawingml/2006/main">
+              <a:graphicData uri="http://schemas.openxmlformats.org/drawingml/2006/picture">
+                <pic:pic xmlns:pic="http://schemas.openxmlformats.org/drawingml/2006/picture">
+                  <pic:nvPicPr>
+                    <pic:cNvPr id="1" name=""/>
+                    <pic:cNvPicPr/>
+                  </pic:nvPicPr>
+                  <pic:blipFill>
+                    <a:blip r:embed="rId14"/>
+                    <a:stretch>
+                      <a:fillRect/>
+                    </a:stretch>
+                  </pic:blipFill>
+                  <pic:spPr>
+                    <a:xfrm>
+                      <a:off x="0" y="0"/>
+                      <a:ext cx="4791242" cy="1605667"/>
+                    </a:xfrm>
+                    <a:prstGeom prst="rect">
+                      <a:avLst/>
+                    </a:prstGeom>
+                  </pic:spPr>
+                </pic:pic>
+              </a:graphicData>
+            </a:graphic>
+          </wp:inline>
+        </w:drawing>
+      </w:r>
+    </w:p>
+    <w:p>
+      <w:r>
+        <w:t>Ezután újraindulhat a vásárlás folyamata, amennyiben azonban a loginSession eléri a 10-es értéket, előbb újra be kell jelentkeznünk.</w:t>
+      </w:r>
+      <w:bookmarkStart w:id="8" w:name="_GoBack"/>
+      <w:bookmarkEnd w:id="8"/>
     </w:p>
     <w:sectPr>
       <w:pgSz w:w="11906" w:h="16838"/>
@@ -14,6 +1476,243 @@
     </w:sectPr>
   </w:body>
 </w:document>
+</file>
+
+<file path=word/numbering.xml><?xml version="1.0" encoding="utf-8"?>
+<w:numbering xmlns:wpc="http://schemas.microsoft.com/office/word/2010/wordprocessingCanvas" xmlns:cx="http://schemas.microsoft.com/office/drawing/2014/chartex" xmlns:cx1="http://schemas.microsoft.com/office/drawing/2015/9/8/chartex" xmlns:cx2="http://schemas.microsoft.com/office/drawing/2015/10/21/chartex" xmlns:cx3="http://schemas.microsoft.com/office/drawing/2016/5/9/chartex" xmlns:cx4="http://schemas.microsoft.com/office/drawing/2016/5/10/chartex" xmlns:cx5="http://schemas.microsoft.com/office/drawing/2016/5/11/chartex" xmlns:cx6="http://schemas.microsoft.com/office/drawing/2016/5/12/chartex" xmlns:cx7="http://schemas.microsoft.com/office/drawing/2016/5/13/chartex" xmlns:cx8="http://schemas.microsoft.com/office/drawing/2016/5/14/chartex" xmlns:mc="http://schemas.openxmlformats.org/markup-compatibility/2006" xmlns:aink="http://schemas.microsoft.com/office/drawing/2016/ink" xmlns:am3d="http://schemas.microsoft.com/office/drawing/2017/model3d" xmlns:o="urn:schemas-microsoft-com:office:office" xmlns:r="http://schemas.openxmlformats.org/officeDocument/2006/relationships" xmlns:m="http://schemas.openxmlformats.org/officeDocument/2006/math" xmlns:v="urn:schemas-microsoft-com:vml" xmlns:wp14="http://schemas.microsoft.com/office/word/2010/wordprocessingDrawing" xmlns:wp="http://schemas.openxmlformats.org/drawingml/2006/wordprocessingDrawing" xmlns:w10="urn:schemas-microsoft-com:office:word" xmlns:w="http://schemas.openxmlformats.org/wordprocessingml/2006/main" xmlns:w14="http://schemas.microsoft.com/office/word/2010/wordml" xmlns:w15="http://schemas.microsoft.com/office/word/2012/wordml" xmlns:w16se="http://schemas.microsoft.com/office/word/2015/wordml/symex" xmlns:wpg="http://schemas.microsoft.com/office/word/2010/wordprocessingGroup" xmlns:wpi="http://schemas.microsoft.com/office/word/2010/wordprocessingInk" xmlns:wne="http://schemas.microsoft.com/office/word/2006/wordml" xmlns:wps="http://schemas.microsoft.com/office/word/2010/wordprocessingShape" mc:Ignorable="w14 w15 w16se wp14">
+  <w:abstractNum w:abstractNumId="0" w15:restartNumberingAfterBreak="0">
+    <w:nsid w:val="33EB0416"/>
+    <w:multiLevelType w:val="hybridMultilevel"/>
+    <w:tmpl w:val="01BCCFE8"/>
+    <w:lvl w:ilvl="0" w:tplc="040E0001">
+      <w:start w:val="1"/>
+      <w:numFmt w:val="bullet"/>
+      <w:lvlText w:val=""/>
+      <w:lvlJc w:val="left"/>
+      <w:pPr>
+        <w:ind w:left="720" w:hanging="360"/>
+      </w:pPr>
+      <w:rPr>
+        <w:rFonts w:ascii="Symbol" w:hAnsi="Symbol" w:hint="default"/>
+      </w:rPr>
+    </w:lvl>
+    <w:lvl w:ilvl="1" w:tplc="040E0003" w:tentative="1">
+      <w:start w:val="1"/>
+      <w:numFmt w:val="bullet"/>
+      <w:lvlText w:val="o"/>
+      <w:lvlJc w:val="left"/>
+      <w:pPr>
+        <w:ind w:left="1440" w:hanging="360"/>
+      </w:pPr>
+      <w:rPr>
+        <w:rFonts w:ascii="Courier New" w:hAnsi="Courier New" w:cs="Courier New" w:hint="default"/>
+      </w:rPr>
+    </w:lvl>
+    <w:lvl w:ilvl="2" w:tplc="040E0005" w:tentative="1">
+      <w:start w:val="1"/>
+      <w:numFmt w:val="bullet"/>
+      <w:lvlText w:val=""/>
+      <w:lvlJc w:val="left"/>
+      <w:pPr>
+        <w:ind w:left="2160" w:hanging="360"/>
+      </w:pPr>
+      <w:rPr>
+        <w:rFonts w:ascii="Wingdings" w:hAnsi="Wingdings" w:hint="default"/>
+      </w:rPr>
+    </w:lvl>
+    <w:lvl w:ilvl="3" w:tplc="040E0001" w:tentative="1">
+      <w:start w:val="1"/>
+      <w:numFmt w:val="bullet"/>
+      <w:lvlText w:val=""/>
+      <w:lvlJc w:val="left"/>
+      <w:pPr>
+        <w:ind w:left="2880" w:hanging="360"/>
+      </w:pPr>
+      <w:rPr>
+        <w:rFonts w:ascii="Symbol" w:hAnsi="Symbol" w:hint="default"/>
+      </w:rPr>
+    </w:lvl>
+    <w:lvl w:ilvl="4" w:tplc="040E0003" w:tentative="1">
+      <w:start w:val="1"/>
+      <w:numFmt w:val="bullet"/>
+      <w:lvlText w:val="o"/>
+      <w:lvlJc w:val="left"/>
+      <w:pPr>
+        <w:ind w:left="3600" w:hanging="360"/>
+      </w:pPr>
+      <w:rPr>
+        <w:rFonts w:ascii="Courier New" w:hAnsi="Courier New" w:cs="Courier New" w:hint="default"/>
+      </w:rPr>
+    </w:lvl>
+    <w:lvl w:ilvl="5" w:tplc="040E0005" w:tentative="1">
+      <w:start w:val="1"/>
+      <w:numFmt w:val="bullet"/>
+      <w:lvlText w:val=""/>
+      <w:lvlJc w:val="left"/>
+      <w:pPr>
+        <w:ind w:left="4320" w:hanging="360"/>
+      </w:pPr>
+      <w:rPr>
+        <w:rFonts w:ascii="Wingdings" w:hAnsi="Wingdings" w:hint="default"/>
+      </w:rPr>
+    </w:lvl>
+    <w:lvl w:ilvl="6" w:tplc="040E0001" w:tentative="1">
+      <w:start w:val="1"/>
+      <w:numFmt w:val="bullet"/>
+      <w:lvlText w:val=""/>
+      <w:lvlJc w:val="left"/>
+      <w:pPr>
+        <w:ind w:left="5040" w:hanging="360"/>
+      </w:pPr>
+      <w:rPr>
+        <w:rFonts w:ascii="Symbol" w:hAnsi="Symbol" w:hint="default"/>
+      </w:rPr>
+    </w:lvl>
+    <w:lvl w:ilvl="7" w:tplc="040E0003" w:tentative="1">
+      <w:start w:val="1"/>
+      <w:numFmt w:val="bullet"/>
+      <w:lvlText w:val="o"/>
+      <w:lvlJc w:val="left"/>
+      <w:pPr>
+        <w:ind w:left="5760" w:hanging="360"/>
+      </w:pPr>
+      <w:rPr>
+        <w:rFonts w:ascii="Courier New" w:hAnsi="Courier New" w:cs="Courier New" w:hint="default"/>
+      </w:rPr>
+    </w:lvl>
+    <w:lvl w:ilvl="8" w:tplc="040E0005" w:tentative="1">
+      <w:start w:val="1"/>
+      <w:numFmt w:val="bullet"/>
+      <w:lvlText w:val=""/>
+      <w:lvlJc w:val="left"/>
+      <w:pPr>
+        <w:ind w:left="6480" w:hanging="360"/>
+      </w:pPr>
+      <w:rPr>
+        <w:rFonts w:ascii="Wingdings" w:hAnsi="Wingdings" w:hint="default"/>
+      </w:rPr>
+    </w:lvl>
+  </w:abstractNum>
+  <w:abstractNum w:abstractNumId="1" w15:restartNumberingAfterBreak="0">
+    <w:nsid w:val="53F36A08"/>
+    <w:multiLevelType w:val="hybridMultilevel"/>
+    <w:tmpl w:val="140C7A80"/>
+    <w:lvl w:ilvl="0" w:tplc="040E0001">
+      <w:start w:val="1"/>
+      <w:numFmt w:val="bullet"/>
+      <w:lvlText w:val=""/>
+      <w:lvlJc w:val="left"/>
+      <w:pPr>
+        <w:ind w:left="720" w:hanging="360"/>
+      </w:pPr>
+      <w:rPr>
+        <w:rFonts w:ascii="Symbol" w:hAnsi="Symbol" w:hint="default"/>
+      </w:rPr>
+    </w:lvl>
+    <w:lvl w:ilvl="1" w:tplc="040E0003" w:tentative="1">
+      <w:start w:val="1"/>
+      <w:numFmt w:val="bullet"/>
+      <w:lvlText w:val="o"/>
+      <w:lvlJc w:val="left"/>
+      <w:pPr>
+        <w:ind w:left="1440" w:hanging="360"/>
+      </w:pPr>
+      <w:rPr>
+        <w:rFonts w:ascii="Courier New" w:hAnsi="Courier New" w:cs="Courier New" w:hint="default"/>
+      </w:rPr>
+    </w:lvl>
+    <w:lvl w:ilvl="2" w:tplc="040E0005" w:tentative="1">
+      <w:start w:val="1"/>
+      <w:numFmt w:val="bullet"/>
+      <w:lvlText w:val=""/>
+      <w:lvlJc w:val="left"/>
+      <w:pPr>
+        <w:ind w:left="2160" w:hanging="360"/>
+      </w:pPr>
+      <w:rPr>
+        <w:rFonts w:ascii="Wingdings" w:hAnsi="Wingdings" w:hint="default"/>
+      </w:rPr>
+    </w:lvl>
+    <w:lvl w:ilvl="3" w:tplc="040E0001" w:tentative="1">
+      <w:start w:val="1"/>
+      <w:numFmt w:val="bullet"/>
+      <w:lvlText w:val=""/>
+      <w:lvlJc w:val="left"/>
+      <w:pPr>
+        <w:ind w:left="2880" w:hanging="360"/>
+      </w:pPr>
+      <w:rPr>
+        <w:rFonts w:ascii="Symbol" w:hAnsi="Symbol" w:hint="default"/>
+      </w:rPr>
+    </w:lvl>
+    <w:lvl w:ilvl="4" w:tplc="040E0003" w:tentative="1">
+      <w:start w:val="1"/>
+      <w:numFmt w:val="bullet"/>
+      <w:lvlText w:val="o"/>
+      <w:lvlJc w:val="left"/>
+      <w:pPr>
+        <w:ind w:left="3600" w:hanging="360"/>
+      </w:pPr>
+      <w:rPr>
+        <w:rFonts w:ascii="Courier New" w:hAnsi="Courier New" w:cs="Courier New" w:hint="default"/>
+      </w:rPr>
+    </w:lvl>
+    <w:lvl w:ilvl="5" w:tplc="040E0005" w:tentative="1">
+      <w:start w:val="1"/>
+      <w:numFmt w:val="bullet"/>
+      <w:lvlText w:val=""/>
+      <w:lvlJc w:val="left"/>
+      <w:pPr>
+        <w:ind w:left="4320" w:hanging="360"/>
+      </w:pPr>
+      <w:rPr>
+        <w:rFonts w:ascii="Wingdings" w:hAnsi="Wingdings" w:hint="default"/>
+      </w:rPr>
+    </w:lvl>
+    <w:lvl w:ilvl="6" w:tplc="040E0001" w:tentative="1">
+      <w:start w:val="1"/>
+      <w:numFmt w:val="bullet"/>
+      <w:lvlText w:val=""/>
+      <w:lvlJc w:val="left"/>
+      <w:pPr>
+        <w:ind w:left="5040" w:hanging="360"/>
+      </w:pPr>
+      <w:rPr>
+        <w:rFonts w:ascii="Symbol" w:hAnsi="Symbol" w:hint="default"/>
+      </w:rPr>
+    </w:lvl>
+    <w:lvl w:ilvl="7" w:tplc="040E0003" w:tentative="1">
+      <w:start w:val="1"/>
+      <w:numFmt w:val="bullet"/>
+      <w:lvlText w:val="o"/>
+      <w:lvlJc w:val="left"/>
+      <w:pPr>
+        <w:ind w:left="5760" w:hanging="360"/>
+      </w:pPr>
+      <w:rPr>
+        <w:rFonts w:ascii="Courier New" w:hAnsi="Courier New" w:cs="Courier New" w:hint="default"/>
+      </w:rPr>
+    </w:lvl>
+    <w:lvl w:ilvl="8" w:tplc="040E0005" w:tentative="1">
+      <w:start w:val="1"/>
+      <w:numFmt w:val="bullet"/>
+      <w:lvlText w:val=""/>
+      <w:lvlJc w:val="left"/>
+      <w:pPr>
+        <w:ind w:left="6480" w:hanging="360"/>
+      </w:pPr>
+      <w:rPr>
+        <w:rFonts w:ascii="Wingdings" w:hAnsi="Wingdings" w:hint="default"/>
+      </w:rPr>
+    </w:lvl>
+  </w:abstractNum>
+  <w:num w:numId="1">
+    <w:abstractNumId w:val="0"/>
+  </w:num>
+  <w:num w:numId="2">
+    <w:abstractNumId w:val="1"/>
+  </w:num>
+</w:numbering>
 </file>
 
 <file path=word/styles.xml><?xml version="1.0" encoding="utf-8"?>
@@ -413,6 +2112,59 @@
   <w:style w:type="paragraph" w:default="1" w:styleId="Norml">
     <w:name w:val="Normal"/>
     <w:qFormat/>
+    <w:rsid w:val="0026731E"/>
+    <w:pPr>
+      <w:jc w:val="both"/>
+    </w:pPr>
+    <w:rPr>
+      <w:rFonts w:ascii="Times New Roman" w:hAnsi="Times New Roman"/>
+      <w:sz w:val="24"/>
+    </w:rPr>
+  </w:style>
+  <w:style w:type="paragraph" w:styleId="Cmsor1">
+    <w:name w:val="heading 1"/>
+    <w:basedOn w:val="Norml"/>
+    <w:next w:val="Norml"/>
+    <w:link w:val="Cmsor1Char"/>
+    <w:uiPriority w:val="9"/>
+    <w:qFormat/>
+    <w:rsid w:val="0026731E"/>
+    <w:pPr>
+      <w:keepNext/>
+      <w:keepLines/>
+      <w:spacing w:before="240" w:after="240"/>
+      <w:outlineLvl w:val="0"/>
+    </w:pPr>
+    <w:rPr>
+      <w:rFonts w:ascii="Arial" w:eastAsiaTheme="majorEastAsia" w:hAnsi="Arial" w:cs="Arial"/>
+      <w:b/>
+      <w:color w:val="000000" w:themeColor="text1"/>
+      <w:sz w:val="36"/>
+      <w:szCs w:val="32"/>
+    </w:rPr>
+  </w:style>
+  <w:style w:type="paragraph" w:styleId="Cmsor2">
+    <w:name w:val="heading 2"/>
+    <w:basedOn w:val="Norml"/>
+    <w:next w:val="Norml"/>
+    <w:link w:val="Cmsor2Char"/>
+    <w:uiPriority w:val="9"/>
+    <w:unhideWhenUsed/>
+    <w:qFormat/>
+    <w:rsid w:val="0026731E"/>
+    <w:pPr>
+      <w:keepNext/>
+      <w:keepLines/>
+      <w:spacing w:before="40" w:after="240"/>
+      <w:outlineLvl w:val="1"/>
+    </w:pPr>
+    <w:rPr>
+      <w:rFonts w:ascii="Arial" w:eastAsiaTheme="majorEastAsia" w:hAnsi="Arial" w:cs="Arial"/>
+      <w:b/>
+      <w:color w:val="000000" w:themeColor="text1"/>
+      <w:sz w:val="26"/>
+      <w:szCs w:val="26"/>
+    </w:rPr>
   </w:style>
   <w:style w:type="character" w:default="1" w:styleId="Bekezdsalapbettpusa">
     <w:name w:val="Default Paragraph Font"/>
@@ -440,6 +2192,111 @@
     <w:uiPriority w:val="99"/>
     <w:semiHidden/>
     <w:unhideWhenUsed/>
+  </w:style>
+  <w:style w:type="paragraph" w:styleId="Nincstrkz">
+    <w:name w:val="No Spacing"/>
+    <w:uiPriority w:val="1"/>
+    <w:qFormat/>
+    <w:rsid w:val="0026731E"/>
+    <w:pPr>
+      <w:spacing w:after="0" w:line="240" w:lineRule="auto"/>
+    </w:pPr>
+  </w:style>
+  <w:style w:type="character" w:customStyle="1" w:styleId="Cmsor1Char">
+    <w:name w:val="Címsor 1 Char"/>
+    <w:basedOn w:val="Bekezdsalapbettpusa"/>
+    <w:link w:val="Cmsor1"/>
+    <w:uiPriority w:val="9"/>
+    <w:rsid w:val="0026731E"/>
+    <w:rPr>
+      <w:rFonts w:ascii="Arial" w:eastAsiaTheme="majorEastAsia" w:hAnsi="Arial" w:cs="Arial"/>
+      <w:b/>
+      <w:color w:val="000000" w:themeColor="text1"/>
+      <w:sz w:val="36"/>
+      <w:szCs w:val="32"/>
+    </w:rPr>
+  </w:style>
+  <w:style w:type="paragraph" w:styleId="Listaszerbekezds">
+    <w:name w:val="List Paragraph"/>
+    <w:basedOn w:val="Norml"/>
+    <w:uiPriority w:val="34"/>
+    <w:qFormat/>
+    <w:rsid w:val="0026731E"/>
+    <w:pPr>
+      <w:ind w:left="720"/>
+      <w:contextualSpacing/>
+    </w:pPr>
+  </w:style>
+  <w:style w:type="character" w:customStyle="1" w:styleId="Cmsor2Char">
+    <w:name w:val="Címsor 2 Char"/>
+    <w:basedOn w:val="Bekezdsalapbettpusa"/>
+    <w:link w:val="Cmsor2"/>
+    <w:uiPriority w:val="9"/>
+    <w:rsid w:val="0026731E"/>
+    <w:rPr>
+      <w:rFonts w:ascii="Arial" w:eastAsiaTheme="majorEastAsia" w:hAnsi="Arial" w:cs="Arial"/>
+      <w:b/>
+      <w:color w:val="000000" w:themeColor="text1"/>
+      <w:sz w:val="26"/>
+      <w:szCs w:val="26"/>
+    </w:rPr>
+  </w:style>
+  <w:style w:type="paragraph" w:styleId="Tartalomjegyzkcmsora">
+    <w:name w:val="TOC Heading"/>
+    <w:basedOn w:val="Cmsor1"/>
+    <w:next w:val="Norml"/>
+    <w:uiPriority w:val="39"/>
+    <w:unhideWhenUsed/>
+    <w:qFormat/>
+    <w:rsid w:val="001A0F28"/>
+    <w:pPr>
+      <w:spacing w:after="0"/>
+      <w:jc w:val="left"/>
+      <w:outlineLvl w:val="9"/>
+    </w:pPr>
+    <w:rPr>
+      <w:rFonts w:asciiTheme="majorHAnsi" w:hAnsiTheme="majorHAnsi" w:cstheme="majorBidi"/>
+      <w:b w:val="0"/>
+      <w:color w:val="2F5496" w:themeColor="accent1" w:themeShade="BF"/>
+      <w:sz w:val="32"/>
+      <w:lang w:eastAsia="hu-HU"/>
+    </w:rPr>
+  </w:style>
+  <w:style w:type="paragraph" w:styleId="TJ1">
+    <w:name w:val="toc 1"/>
+    <w:basedOn w:val="Norml"/>
+    <w:next w:val="Norml"/>
+    <w:autoRedefine/>
+    <w:uiPriority w:val="39"/>
+    <w:unhideWhenUsed/>
+    <w:rsid w:val="001A0F28"/>
+    <w:pPr>
+      <w:spacing w:after="100"/>
+    </w:pPr>
+  </w:style>
+  <w:style w:type="paragraph" w:styleId="TJ2">
+    <w:name w:val="toc 2"/>
+    <w:basedOn w:val="Norml"/>
+    <w:next w:val="Norml"/>
+    <w:autoRedefine/>
+    <w:uiPriority w:val="39"/>
+    <w:unhideWhenUsed/>
+    <w:rsid w:val="001A0F28"/>
+    <w:pPr>
+      <w:spacing w:after="100"/>
+      <w:ind w:left="240"/>
+    </w:pPr>
+  </w:style>
+  <w:style w:type="character" w:styleId="Hiperhivatkozs">
+    <w:name w:val="Hyperlink"/>
+    <w:basedOn w:val="Bekezdsalapbettpusa"/>
+    <w:uiPriority w:val="99"/>
+    <w:unhideWhenUsed/>
+    <w:rsid w:val="001A0F28"/>
+    <w:rPr>
+      <w:color w:val="0563C1" w:themeColor="hyperlink"/>
+      <w:u w:val="single"/>
+    </w:rPr>
   </w:style>
 </w:styles>
 </file>
@@ -703,4 +2560,16 @@
     </a:ext>
   </a:extLst>
 </a:theme>
+</file>
+
+<file path=customXml/item1.xml><?xml version="1.0" encoding="utf-8"?>
+<b:Sources xmlns:b="http://schemas.openxmlformats.org/officeDocument/2006/bibliography" xmlns="http://schemas.openxmlformats.org/officeDocument/2006/bibliography" SelectedStyle="\APASixthEditionOfficeOnline.xsl" StyleName="APA" Version="6"/>
+</file>
+
+<file path=customXml/itemProps1.xml><?xml version="1.0" encoding="utf-8"?>
+<ds:datastoreItem xmlns:ds="http://schemas.openxmlformats.org/officeDocument/2006/customXml" ds:itemID="{3D65D4A6-D4FD-4E40-92A6-9920F5728EA2}">
+  <ds:schemaRefs>
+    <ds:schemaRef ds:uri="http://schemas.openxmlformats.org/officeDocument/2006/bibliography"/>
+  </ds:schemaRefs>
+</ds:datastoreItem>
 </file>
</xml_diff>